<commit_message>
Adicionando alteracoes e doc contendo o abstract
</commit_message>
<xml_diff>
--- a/Introdução_Problematica_hipoteses.docx
+++ b/Introdução_Problematica_hipoteses.docx
@@ -80,31 +80,19 @@
         <w:rPr>
           <w:sz w:val="24"/>
         </w:rPr>
-        <w:t xml:space="preserve">Testes de Penetração são métodos que visam encontrar e avaliar as brechas na estrutura de segurança em </w:t>
-      </w:r>
-      <w:r>
-        <w:rPr>
-          <w:sz w:val="24"/>
-        </w:rPr>
-        <w:t>redes e</w:t>
-      </w:r>
-      <w:r>
-        <w:rPr>
-          <w:sz w:val="24"/>
-        </w:rPr>
-        <w:t xml:space="preserve"> sistema</w:t>
-      </w:r>
-      <w:r>
-        <w:rPr>
-          <w:sz w:val="24"/>
-        </w:rPr>
-        <w:t>s</w:t>
-      </w:r>
-      <w:r>
-        <w:rPr>
-          <w:sz w:val="24"/>
-        </w:rPr>
-        <w:t xml:space="preserve">. Proteger informações de uma organização implica diretamente na continuidade, qualidade e integridade de seus serviços. </w:t>
+        <w:t xml:space="preserve">Testes de Penetração são métodos que visam encontrar e avaliar as brechas na estrutura de segurança </w:t>
+      </w:r>
+      <w:r>
+        <w:rPr>
+          <w:sz w:val="24"/>
+        </w:rPr>
+        <w:t>de um</w:t>
+      </w:r>
+      <w:r>
+        <w:rPr>
+          <w:sz w:val="24"/>
+        </w:rPr>
+        <w:t xml:space="preserve"> sistema. Proteger informações de uma organização implica diretamente na continuidade, qualidade e integridade de seus serviços. </w:t>
       </w:r>
     </w:p>
     <w:p>
@@ -179,6 +167,25 @@
           <w:sz w:val="24"/>
         </w:rPr>
         <w:t>mar a existência relevante da instituição na sociedade.</w:t>
+      </w:r>
+    </w:p>
+    <w:p>
+      <w:pPr>
+        <w:ind w:firstLine="708"/>
+        <w:rPr>
+          <w:sz w:val="24"/>
+        </w:rPr>
+      </w:pPr>
+      <w:r>
+        <w:t xml:space="preserve">Palavras-chave: Segurança da Informação, </w:t>
+      </w:r>
+      <w:proofErr w:type="spellStart"/>
+      <w:r>
+        <w:t>Pentest</w:t>
+      </w:r>
+      <w:proofErr w:type="spellEnd"/>
+      <w:r>
+        <w:t>, busca por vulnerabilidades, testes de penetração, testes de intrusão.</w:t>
       </w:r>
     </w:p>
     <w:p>
@@ -228,67 +235,7 @@
         <w:rPr>
           <w:sz w:val="24"/>
         </w:rPr>
-        <w:t>um dos bens de maior valor que essa possui. De acordo com a norma NBR ISO/IEC 27002, o valor desse</w:t>
-      </w:r>
-      <w:r>
-        <w:rPr>
-          <w:sz w:val="24"/>
-        </w:rPr>
-        <w:t xml:space="preserve"> </w:t>
-      </w:r>
-      <w:r>
-        <w:rPr>
-          <w:sz w:val="24"/>
-        </w:rPr>
-        <w:t>bem vai além das palavras escritas, números e imagens, abrange tudo que possa estar relacionado a</w:t>
-      </w:r>
-      <w:r>
-        <w:rPr>
-          <w:sz w:val="24"/>
-        </w:rPr>
-        <w:t xml:space="preserve"> </w:t>
-      </w:r>
-      <w:r>
-        <w:rPr>
-          <w:sz w:val="24"/>
-        </w:rPr>
-        <w:t>ele. Por isso, cuidar da segurança de ativos de uma empresa deve ser uma preocupação séria. Em</w:t>
-      </w:r>
-      <w:r>
-        <w:rPr>
-          <w:sz w:val="24"/>
-        </w:rPr>
-        <w:t xml:space="preserve"> </w:t>
-      </w:r>
-      <w:r>
-        <w:rPr>
-          <w:sz w:val="24"/>
-        </w:rPr>
-        <w:t>mundo cada vez mais interligado e envolvido com as aplicações web e outras tecnologias que promovem</w:t>
-      </w:r>
-      <w:r>
-        <w:rPr>
-          <w:sz w:val="24"/>
-        </w:rPr>
-        <w:t xml:space="preserve"> </w:t>
-      </w:r>
-      <w:r>
-        <w:rPr>
-          <w:sz w:val="24"/>
-        </w:rPr>
-        <w:t>o compartilhamento de informações, é imprescindível a proteção contra riscos comprometedores do sigilo</w:t>
-      </w:r>
-      <w:r>
-        <w:rPr>
-          <w:sz w:val="24"/>
-        </w:rPr>
-        <w:t xml:space="preserve"> </w:t>
-      </w:r>
-      <w:r>
-        <w:rPr>
-          <w:sz w:val="24"/>
-        </w:rPr>
-        <w:t>e da segurança da informação.</w:t>
+        <w:t>um dos bens de maior valor que essa possui. De acordo com a norma NBR ISO/IEC 27002, o valor desse bem vai além das palavras escritas, números e imagens, abrange tudo que possa estar relacionado a ele. Por isso, cuidar da segurança de ativos de uma empresa deve ser uma preocupação séria. Em mundo cada vez mais interligado e envolvido com as aplicações web e outras tecnologias que promovem o compartilhamento de informações, é imprescindível a proteção contra riscos comprometedores do sigilo e da segurança da informação.</w:t>
       </w:r>
     </w:p>
     <w:p>
@@ -302,92 +249,14 @@
         <w:rPr>
           <w:sz w:val="24"/>
         </w:rPr>
-        <w:t>Entretanto, em meio às empresas, é notável, a existência de certa displicência no tratamento de dados</w:t>
-      </w:r>
-      <w:r>
-        <w:rPr>
-          <w:sz w:val="24"/>
-        </w:rPr>
-        <w:t xml:space="preserve"> </w:t>
-      </w:r>
-      <w:r>
-        <w:rPr>
-          <w:sz w:val="24"/>
-        </w:rPr>
-        <w:t>sensíveis ao seu próprio negócio. Esse padrão acaba por facilitar o surgimento de brechas na segurança,</w:t>
-      </w:r>
-      <w:r>
-        <w:rPr>
-          <w:sz w:val="24"/>
-        </w:rPr>
-        <w:t xml:space="preserve"> </w:t>
-      </w:r>
-      <w:r>
-        <w:rPr>
-          <w:sz w:val="24"/>
-        </w:rPr>
-        <w:t>permitindo que atacantes mal intencionados tenham acesso não autorizado a informações da empresa. Há</w:t>
-      </w:r>
-      <w:r>
-        <w:rPr>
-          <w:sz w:val="24"/>
-        </w:rPr>
-        <w:t xml:space="preserve"> </w:t>
-      </w:r>
-      <w:r>
-        <w:rPr>
-          <w:sz w:val="24"/>
-        </w:rPr>
-        <w:t>um grande problema na ideia quanto ao conceito de segurança. Uma grande maioria das organizações se</w:t>
-      </w:r>
-      <w:r>
-        <w:rPr>
-          <w:sz w:val="24"/>
-        </w:rPr>
-        <w:t xml:space="preserve"> </w:t>
-      </w:r>
-      <w:r>
-        <w:rPr>
-          <w:sz w:val="24"/>
-        </w:rPr>
-        <w:t xml:space="preserve">limita a proteger o espaço físico fazendo uso, por exemplo, de portas, </w:t>
+        <w:t xml:space="preserve">Entretanto, em meio às empresas, é notável, a existência de certa displicência no tratamento de dados sensíveis ao seu próprio negócio. Esse padrão acaba por facilitar o surgimento de brechas na segurança, permitindo que atacantes mal intencionados tenham acesso não autorizado a informações da empresa. Há um grande problema na ideia quanto ao conceito de segurança. Uma grande maioria das </w:t>
       </w:r>
       <w:r>
         <w:rPr>
           <w:sz w:val="24"/>
         </w:rPr>
         <w:lastRenderedPageBreak/>
-        <w:t>câmeras e alarmes, mas desprezam</w:t>
-      </w:r>
-      <w:r>
-        <w:rPr>
-          <w:sz w:val="24"/>
-        </w:rPr>
-        <w:t xml:space="preserve"> </w:t>
-      </w:r>
-      <w:r>
-        <w:rPr>
-          <w:sz w:val="24"/>
-        </w:rPr>
-        <w:t>atitudes como exposição de senhas, controle de acesso a informações sensíveis que entre outros, podem</w:t>
-      </w:r>
-      <w:r>
-        <w:rPr>
-          <w:sz w:val="24"/>
-        </w:rPr>
-        <w:t xml:space="preserve"> </w:t>
-      </w:r>
-      <w:r>
-        <w:rPr>
-          <w:sz w:val="24"/>
-        </w:rPr>
-        <w:t>cair em domínio publico através de um acesso não autorizado.</w:t>
-      </w:r>
-      <w:r>
-        <w:rPr>
-          <w:sz w:val="24"/>
-        </w:rPr>
-        <w:t xml:space="preserve"> </w:t>
+        <w:t xml:space="preserve">organizações se limita a proteger o espaço físico fazendo uso, por exemplo, de portas, câmeras e alarmes, mas desprezam atitudes como exposição de senhas, controle de acesso a informações sensíveis que entre outros, podem cair em domínio publico através de um acesso não autorizado. </w:t>
       </w:r>
     </w:p>
     <w:p>
@@ -401,55 +270,7 @@
         <w:rPr>
           <w:sz w:val="24"/>
         </w:rPr>
-        <w:t>Esse tipo de ação maliciosa tem consequências devastadoras para uma empresa ou para os prováveis</w:t>
-      </w:r>
-      <w:r>
-        <w:rPr>
-          <w:sz w:val="24"/>
-        </w:rPr>
-        <w:t xml:space="preserve"> </w:t>
-      </w:r>
-      <w:r>
-        <w:rPr>
-          <w:sz w:val="24"/>
-        </w:rPr>
-        <w:t>clientes dela, caracterizados muitas vezes como os principais alvos em ações desse tipo. É fácil encontrar</w:t>
-      </w:r>
-      <w:r>
-        <w:rPr>
-          <w:sz w:val="24"/>
-        </w:rPr>
-        <w:t xml:space="preserve"> </w:t>
-      </w:r>
-      <w:r>
-        <w:rPr>
-          <w:sz w:val="24"/>
-        </w:rPr>
-        <w:t>históricos recentes de organizações fortemente lesadas por ataques maliciosos à segurança. Em 2011,</w:t>
-      </w:r>
-      <w:r>
-        <w:rPr>
-          <w:sz w:val="24"/>
-        </w:rPr>
-        <w:t xml:space="preserve"> </w:t>
-      </w:r>
-      <w:r>
-        <w:rPr>
-          <w:sz w:val="24"/>
-        </w:rPr>
-        <w:t>a Sony sofreu um grande ataque: mais de 70 milhões de dados de cartão de créditos de usuários da</w:t>
-      </w:r>
-      <w:r>
-        <w:rPr>
-          <w:sz w:val="24"/>
-        </w:rPr>
-        <w:t xml:space="preserve"> </w:t>
-      </w:r>
-      <w:r>
-        <w:rPr>
-          <w:sz w:val="24"/>
-        </w:rPr>
-        <w:t xml:space="preserve">Playstation Network (PSN) foram acessados </w:t>
+        <w:t xml:space="preserve">Esse tipo de ação maliciosa tem consequências devastadoras para uma empresa ou para os prováveis clientes dela, caracterizados muitas vezes como os principais alvos em ações desse tipo. É fácil encontrar históricos recentes de organizações fortemente lesadas por ataques maliciosos à segurança. Em 2011, a Sony sofreu um grande ataque: mais de 70 milhões de dados de cartão de créditos de usuários da Playstation Network (PSN) foram acessados </w:t>
       </w:r>
       <w:proofErr w:type="gramStart"/>
       <w:r>
@@ -463,44 +284,14 @@
         <w:rPr>
           <w:sz w:val="24"/>
         </w:rPr>
-        <w:t>3]. Isso abalou a con</w:t>
-      </w:r>
-      <w:r>
-        <w:rPr>
-          <w:sz w:val="24"/>
-        </w:rPr>
-        <w:t>fi</w:t>
-      </w:r>
-      <w:r>
-        <w:rPr>
-          <w:sz w:val="24"/>
-        </w:rPr>
-        <w:t>ança da empresa, a</w:t>
-      </w:r>
-      <w:r>
-        <w:rPr>
-          <w:sz w:val="24"/>
-        </w:rPr>
-        <w:t xml:space="preserve"> </w:t>
-      </w:r>
-      <w:r>
-        <w:rPr>
-          <w:sz w:val="24"/>
-        </w:rPr>
-        <w:t xml:space="preserve">qual, teve, inclusive, de responder penalmente pela falha de </w:t>
+        <w:t xml:space="preserve">3]. Isso abalou a confiança da empresa, a qual, teve, inclusive, de responder penalmente pela falha de </w:t>
       </w:r>
       <w:proofErr w:type="gramStart"/>
       <w:r>
         <w:rPr>
           <w:sz w:val="24"/>
         </w:rPr>
-        <w:t>s</w:t>
-      </w:r>
-      <w:r>
-        <w:rPr>
-          <w:sz w:val="24"/>
-        </w:rPr>
-        <w:t>egurança[</w:t>
+        <w:t>segurança[</w:t>
       </w:r>
       <w:proofErr w:type="gramEnd"/>
       <w:r>
@@ -519,13 +310,7 @@
         <w:rPr>
           <w:sz w:val="24"/>
         </w:rPr>
-        <w:t>, houve</w:t>
-      </w:r>
-      <w:r>
-        <w:rPr>
-          <w:sz w:val="24"/>
-        </w:rPr>
-        <w:t xml:space="preserve"> </w:t>
+        <w:t xml:space="preserve">, houve </w:t>
       </w:r>
       <w:proofErr w:type="gramStart"/>
       <w:r>
@@ -539,25 +324,7 @@
         <w:rPr>
           <w:sz w:val="24"/>
         </w:rPr>
-        <w:t xml:space="preserve"> grande incidente com vazamentos de dados. Dessa vez a Apple, empresa do visionário Steve</w:t>
-      </w:r>
-      <w:r>
-        <w:rPr>
-          <w:sz w:val="24"/>
-        </w:rPr>
-        <w:t xml:space="preserve"> </w:t>
-      </w:r>
-      <w:r>
-        <w:rPr>
-          <w:sz w:val="24"/>
-        </w:rPr>
-        <w:t>Jobs graças a uma brecha de segurança expôs fotos íntimas de um grande grupo de celebridades de</w:t>
-      </w:r>
-      <w:r>
-        <w:rPr>
-          <w:sz w:val="24"/>
-        </w:rPr>
-        <w:t xml:space="preserve"> </w:t>
+        <w:t xml:space="preserve"> grande incidente com vazamentos de dados. Dessa vez a Apple, empresa do visionário Steve Jobs graças a uma brecha de segurança expôs fotos íntimas de um grande grupo de celebridades de </w:t>
       </w:r>
       <w:proofErr w:type="gramStart"/>
       <w:r>
@@ -571,25 +338,7 @@
         <w:rPr>
           <w:sz w:val="24"/>
         </w:rPr>
-        <w:t xml:space="preserve">1]. Essas imagens </w:t>
-      </w:r>
-      <w:r>
-        <w:rPr>
-          <w:sz w:val="24"/>
-        </w:rPr>
-        <w:t>e</w:t>
-      </w:r>
-      <w:r>
-        <w:rPr>
-          <w:sz w:val="24"/>
-        </w:rPr>
-        <w:t>scandalizaram a empresa por terem se tornado de domínio publico ao cair</w:t>
-      </w:r>
-      <w:r>
-        <w:rPr>
-          <w:sz w:val="24"/>
-        </w:rPr>
-        <w:t xml:space="preserve"> </w:t>
+        <w:t xml:space="preserve">1]. Essas imagens escandalizaram a empresa por terem se tornado de domínio publico ao cair </w:t>
       </w:r>
       <w:r>
         <w:rPr>
@@ -615,91 +364,7 @@
         <w:rPr>
           <w:sz w:val="24"/>
         </w:rPr>
-        <w:t>A análise desses exemplos citados conduz à compreensão de que segurança da informação deve ser</w:t>
-      </w:r>
-      <w:r>
-        <w:rPr>
-          <w:sz w:val="24"/>
-        </w:rPr>
-        <w:t xml:space="preserve"> </w:t>
-      </w:r>
-      <w:r>
-        <w:rPr>
-          <w:sz w:val="24"/>
-        </w:rPr>
-        <w:t>uma preocupação primordial para qualquer empresa. A maneira como essa segurança é tratada e as</w:t>
-      </w:r>
-      <w:r>
-        <w:rPr>
-          <w:sz w:val="24"/>
-        </w:rPr>
-        <w:t xml:space="preserve"> </w:t>
-      </w:r>
-      <w:r>
-        <w:rPr>
-          <w:sz w:val="24"/>
-        </w:rPr>
-        <w:t>consequências disso contribuirão efetivamente para comprometer o futuro de uma organização. Dessa</w:t>
-      </w:r>
-      <w:r>
-        <w:rPr>
-          <w:sz w:val="24"/>
-        </w:rPr>
-        <w:t xml:space="preserve"> </w:t>
-      </w:r>
-      <w:r>
-        <w:rPr>
-          <w:sz w:val="24"/>
-        </w:rPr>
-        <w:t>forma, é muito signi</w:t>
-      </w:r>
-      <w:r>
-        <w:rPr>
-          <w:sz w:val="24"/>
-        </w:rPr>
-        <w:t>fi</w:t>
-      </w:r>
-      <w:r>
-        <w:rPr>
-          <w:sz w:val="24"/>
-        </w:rPr>
-        <w:t>cante saber se o Instituto Federal de Pernambuco (IFPE), instituição que revela a</w:t>
-      </w:r>
-      <w:r>
-        <w:rPr>
-          <w:sz w:val="24"/>
-        </w:rPr>
-        <w:t xml:space="preserve"> </w:t>
-      </w:r>
-      <w:r>
-        <w:rPr>
-          <w:sz w:val="24"/>
-        </w:rPr>
-        <w:t>sua grande importância na sociedade através da promoção educacional de pro</w:t>
-      </w:r>
-      <w:r>
-        <w:rPr>
-          <w:sz w:val="24"/>
-        </w:rPr>
-        <w:t>fi</w:t>
-      </w:r>
-      <w:r>
-        <w:rPr>
-          <w:sz w:val="24"/>
-        </w:rPr>
-        <w:t>ssão, ciência e tecnologia</w:t>
-      </w:r>
-      <w:r>
-        <w:rPr>
-          <w:sz w:val="24"/>
-        </w:rPr>
-        <w:t xml:space="preserve"> </w:t>
-      </w:r>
-      <w:r>
-        <w:rPr>
-          <w:sz w:val="24"/>
-        </w:rPr>
-        <w:t xml:space="preserve">em todos os seus níveis e modalidades, possui algum sistema que, </w:t>
+        <w:t xml:space="preserve">A análise desses exemplos citados conduz à compreensão de que segurança da informação deve ser uma preocupação primordial para qualquer empresa. A maneira como essa segurança é tratada e as consequências disso contribuirão efetivamente para comprometer o futuro de uma organização. Dessa forma, é muito significante saber se o Instituto Federal de Pernambuco (IFPE), instituição que revela a sua grande importância na sociedade através da promoção educacional de profissão, ciência e tecnologia em todos os seus níveis e modalidades, possui algum sistema que, </w:t>
       </w:r>
       <w:proofErr w:type="gramStart"/>
       <w:r>
@@ -713,49 +378,7 @@
         <w:rPr>
           <w:sz w:val="24"/>
         </w:rPr>
-        <w:t xml:space="preserve"> submetido à testes de intrusão,</w:t>
-      </w:r>
-      <w:r>
-        <w:rPr>
-          <w:sz w:val="24"/>
-        </w:rPr>
-        <w:t xml:space="preserve"> </w:t>
-      </w:r>
-      <w:r>
-        <w:rPr>
-          <w:sz w:val="24"/>
-        </w:rPr>
-        <w:t>apresente falhas na estrutura de segurança. Então, será possível buscar e identi</w:t>
-      </w:r>
-      <w:r>
-        <w:rPr>
-          <w:sz w:val="24"/>
-        </w:rPr>
-        <w:t>fi</w:t>
-      </w:r>
-      <w:r>
-        <w:rPr>
-          <w:sz w:val="24"/>
-        </w:rPr>
-        <w:t>car vulnerabilidades web</w:t>
-      </w:r>
-      <w:r>
-        <w:rPr>
-          <w:sz w:val="24"/>
-        </w:rPr>
-        <w:t xml:space="preserve"> </w:t>
-      </w:r>
-      <w:r>
-        <w:rPr>
-          <w:sz w:val="24"/>
-        </w:rPr>
-        <w:t>pertinentes a esse sistema, que possam comprometer a integridade dos seus dados e serviços prestados.</w:t>
-      </w:r>
-      <w:r>
-        <w:rPr>
-          <w:sz w:val="24"/>
-        </w:rPr>
-        <w:t xml:space="preserve"> </w:t>
+        <w:t xml:space="preserve"> submetido à testes de intrusão, apresente falhas na estrutura de segurança. Então, será possível buscar e identificar vulnerabilidades web pertinentes a esse sistema, que possam comprometer a integridade dos seus dados e serviços prestados. </w:t>
       </w:r>
     </w:p>
     <w:p>
@@ -796,10 +419,7 @@
         <w:t>ese do trabalho</w:t>
       </w:r>
     </w:p>
-    <w:p>
-      <w:bookmarkStart w:id="0" w:name="_GoBack"/>
-      <w:bookmarkEnd w:id="0"/>
-    </w:p>
+    <w:p/>
     <w:p/>
     <w:p>
       <w:pPr>
@@ -837,13 +457,7 @@
         </w:r>
       </w:hyperlink>
       <w:r>
-        <w:t>,</w:t>
-      </w:r>
-      <w:r>
-        <w:t xml:space="preserve"> </w:t>
-      </w:r>
-      <w:r>
-        <w:t>2014.</w:t>
+        <w:t>, 2014.</w:t>
       </w:r>
     </w:p>
     <w:p>
@@ -935,21 +549,12 @@
         </w:r>
       </w:hyperlink>
       <w:r>
-        <w:t>,</w:t>
-      </w:r>
-      <w:r>
-        <w:t xml:space="preserve"> </w:t>
-      </w:r>
-      <w:r>
-        <w:t>2011.</w:t>
-      </w:r>
-    </w:p>
-    <w:p>
-      <w:r>
-        <w:t>[5] Wikipédia. I</w:t>
-      </w:r>
-      <w:r>
-        <w:t xml:space="preserve">nstituto federal de </w:t>
+        <w:t>, 2011.</w:t>
+      </w:r>
+    </w:p>
+    <w:p>
+      <w:r>
+        <w:t xml:space="preserve">[5] Wikipédia. Instituto federal de </w:t>
       </w:r>
       <w:proofErr w:type="spellStart"/>
       <w:proofErr w:type="gramStart"/>
@@ -970,14 +575,12 @@
         </w:r>
       </w:hyperlink>
       <w:r>
-        <w:t>,</w:t>
-      </w:r>
-      <w:r>
-        <w:t xml:space="preserve"> </w:t>
-      </w:r>
-      <w:r>
-        <w:t>2008.</w:t>
-      </w:r>
+        <w:t>, 2008.</w:t>
+      </w:r>
+    </w:p>
+    <w:p>
+      <w:bookmarkStart w:id="0" w:name="_GoBack"/>
+      <w:bookmarkEnd w:id="0"/>
     </w:p>
     <w:sectPr>
       <w:pgSz w:w="11906" w:h="16838"/>

</xml_diff>